<commit_message>
actualización conceptos que ya estan
</commit_message>
<xml_diff>
--- a/Documentos/Partes/Buscar.docx
+++ b/Documentos/Partes/Buscar.docx
@@ -1,6 +1,6 @@
 
 <file path=word/document.xml><?xml version="1.0" encoding="utf-8"?>
-<w:document xmlns:wpc="http://schemas.microsoft.com/office/word/2010/wordprocessingCanvas" xmlns:cx="http://schemas.microsoft.com/office/drawing/2014/chartex" xmlns:cx1="http://schemas.microsoft.com/office/drawing/2015/9/8/chartex" xmlns:cx2="http://schemas.microsoft.com/office/drawing/2015/10/21/chartex" xmlns:cx3="http://schemas.microsoft.com/office/drawing/2016/5/9/chartex" xmlns:cx4="http://schemas.microsoft.com/office/drawing/2016/5/10/chartex" xmlns:cx5="http://schemas.microsoft.com/office/drawing/2016/5/11/chartex" xmlns:mc="http://schemas.openxmlformats.org/markup-compatibility/2006" xmlns:o="urn:schemas-microsoft-com:office:office" xmlns:r="http://schemas.openxmlformats.org/officeDocument/2006/relationships" xmlns:m="http://schemas.openxmlformats.org/officeDocument/2006/math" xmlns:v="urn:schemas-microsoft-com:vml" xmlns:wp14="http://schemas.microsoft.com/office/word/2010/wordprocessingDrawing" xmlns:wp="http://schemas.openxmlformats.org/drawingml/2006/wordprocessingDrawing" xmlns:w10="urn:schemas-microsoft-com:office:word" xmlns:w="http://schemas.openxmlformats.org/wordprocessingml/2006/main" xmlns:w14="http://schemas.microsoft.com/office/word/2010/wordml" xmlns:w15="http://schemas.microsoft.com/office/word/2012/wordml" xmlns:w16se="http://schemas.microsoft.com/office/word/2015/wordml/symex" xmlns:wpg="http://schemas.microsoft.com/office/word/2010/wordprocessingGroup" xmlns:wpi="http://schemas.microsoft.com/office/word/2010/wordprocessingInk" xmlns:wne="http://schemas.microsoft.com/office/word/2006/wordml" xmlns:wps="http://schemas.microsoft.com/office/word/2010/wordprocessingShape" mc:Ignorable="w14 w15 w16se wp14">
+<w:document xmlns:wpc="http://schemas.microsoft.com/office/word/2010/wordprocessingCanvas" xmlns:cx="http://schemas.microsoft.com/office/drawing/2014/chartex" xmlns:cx1="http://schemas.microsoft.com/office/drawing/2015/9/8/chartex" xmlns:cx2="http://schemas.microsoft.com/office/drawing/2015/10/21/chartex" xmlns:cx3="http://schemas.microsoft.com/office/drawing/2016/5/9/chartex" xmlns:cx4="http://schemas.microsoft.com/office/drawing/2016/5/10/chartex" xmlns:cx5="http://schemas.microsoft.com/office/drawing/2016/5/11/chartex" xmlns:cx6="http://schemas.microsoft.com/office/drawing/2016/5/12/chartex" xmlns:cx7="http://schemas.microsoft.com/office/drawing/2016/5/13/chartex" xmlns:cx8="http://schemas.microsoft.com/office/drawing/2016/5/14/chartex" xmlns:mc="http://schemas.openxmlformats.org/markup-compatibility/2006" xmlns:o="urn:schemas-microsoft-com:office:office" xmlns:r="http://schemas.openxmlformats.org/officeDocument/2006/relationships" xmlns:m="http://schemas.openxmlformats.org/officeDocument/2006/math" xmlns:v="urn:schemas-microsoft-com:vml" xmlns:wp14="http://schemas.microsoft.com/office/word/2010/wordprocessingDrawing" xmlns:wp="http://schemas.openxmlformats.org/drawingml/2006/wordprocessingDrawing" xmlns:w10="urn:schemas-microsoft-com:office:word" xmlns:w="http://schemas.openxmlformats.org/wordprocessingml/2006/main" xmlns:w14="http://schemas.microsoft.com/office/word/2010/wordml" xmlns:w15="http://schemas.microsoft.com/office/word/2012/wordml" xmlns:w16se="http://schemas.microsoft.com/office/word/2015/wordml/symex" xmlns:wpg="http://schemas.microsoft.com/office/word/2010/wordprocessingGroup" xmlns:wpi="http://schemas.microsoft.com/office/word/2010/wordprocessingInk" xmlns:wne="http://schemas.microsoft.com/office/word/2006/wordml" xmlns:wps="http://schemas.microsoft.com/office/word/2010/wordprocessingShape" mc:Ignorable="w14 w15 w16se wp14">
   <w:body>
     <w:p>
       <w:pPr>
@@ -310,11 +310,6 @@
           <w:highlight w:val="cyan"/>
         </w:rPr>
         <w:tab/>
-      </w:r>
-      <w:r>
-        <w:rPr>
-          <w:highlight w:val="cyan"/>
-        </w:rPr>
         <w:t>-&gt;ALE</w:t>
       </w:r>
     </w:p>
@@ -389,6 +384,111 @@
         <w:tab/>
         <w:t>-&gt;ALE</w:t>
       </w:r>
+    </w:p>
+    <w:p>
+      <w:pPr>
+        <w:pStyle w:val="Prrafodelista"/>
+        <w:numPr>
+          <w:ilvl w:val="0"/>
+          <w:numId w:val="1"/>
+        </w:numPr>
+        <w:rPr>
+          <w:highlight w:val="yellow"/>
+        </w:rPr>
+      </w:pPr>
+      <w:r>
+        <w:rPr>
+          <w:highlight w:val="yellow"/>
+        </w:rPr>
+        <w:t>Formulario</w:t>
+      </w:r>
+      <w:r>
+        <w:rPr>
+          <w:highlight w:val="yellow"/>
+        </w:rPr>
+        <w:tab/>
+        <w:t>-&gt;ALE</w:t>
+      </w:r>
+    </w:p>
+    <w:p>
+      <w:pPr>
+        <w:pStyle w:val="Prrafodelista"/>
+        <w:numPr>
+          <w:ilvl w:val="0"/>
+          <w:numId w:val="1"/>
+        </w:numPr>
+      </w:pPr>
+      <w:r>
+        <w:t>Enfoque de sistemas</w:t>
+      </w:r>
+      <w:r>
+        <w:rPr>
+          <w:highlight w:val="cyan"/>
+        </w:rPr>
+        <w:tab/>
+        <w:t>-&gt;ALE</w:t>
+      </w:r>
+    </w:p>
+    <w:p>
+      <w:pPr>
+        <w:pStyle w:val="Prrafodelista"/>
+        <w:numPr>
+          <w:ilvl w:val="0"/>
+          <w:numId w:val="1"/>
+        </w:numPr>
+      </w:pPr>
+      <w:r>
+        <w:t>Cronograma de actividades</w:t>
+      </w:r>
+      <w:r>
+        <w:rPr>
+          <w:highlight w:val="cyan"/>
+        </w:rPr>
+        <w:tab/>
+        <w:t>-&gt;ALE</w:t>
+      </w:r>
+    </w:p>
+    <w:p>
+      <w:pPr>
+        <w:pStyle w:val="Prrafodelista"/>
+        <w:numPr>
+          <w:ilvl w:val="0"/>
+          <w:numId w:val="1"/>
+        </w:numPr>
+      </w:pPr>
+      <w:r>
+        <w:t xml:space="preserve">Pocket </w:t>
+      </w:r>
+      <w:proofErr w:type="spellStart"/>
+      <w:r>
+        <w:t>Planning</w:t>
+      </w:r>
+      <w:proofErr w:type="spellEnd"/>
+      <w:r>
+        <w:rPr>
+          <w:highlight w:val="cyan"/>
+        </w:rPr>
+        <w:tab/>
+        <w:t>-&gt;ALE</w:t>
+      </w:r>
+    </w:p>
+    <w:p>
+      <w:pPr>
+        <w:pStyle w:val="Prrafodelista"/>
+        <w:numPr>
+          <w:ilvl w:val="0"/>
+          <w:numId w:val="1"/>
+        </w:numPr>
+        <w:rPr>
+          <w:highlight w:val="green"/>
+        </w:rPr>
+      </w:pPr>
+      <w:r>
+        <w:rPr>
+          <w:highlight w:val="green"/>
+        </w:rPr>
+        <w:t>Requerimientos informáticos</w:t>
+      </w:r>
       <w:bookmarkStart w:id="0" w:name="_GoBack"/>
       <w:bookmarkEnd w:id="0"/>
     </w:p>
@@ -399,105 +499,6 @@
           <w:ilvl w:val="0"/>
           <w:numId w:val="1"/>
         </w:numPr>
-        <w:rPr>
-          <w:highlight w:val="yellow"/>
-        </w:rPr>
-      </w:pPr>
-      <w:r>
-        <w:rPr>
-          <w:highlight w:val="yellow"/>
-        </w:rPr>
-        <w:t>Formulario</w:t>
-      </w:r>
-      <w:r>
-        <w:rPr>
-          <w:highlight w:val="yellow"/>
-        </w:rPr>
-        <w:tab/>
-        <w:t>-&gt;ALE</w:t>
-      </w:r>
-    </w:p>
-    <w:p>
-      <w:pPr>
-        <w:pStyle w:val="Prrafodelista"/>
-        <w:numPr>
-          <w:ilvl w:val="0"/>
-          <w:numId w:val="1"/>
-        </w:numPr>
-      </w:pPr>
-      <w:r>
-        <w:t>Enfoque de sistemas</w:t>
-      </w:r>
-      <w:r>
-        <w:rPr>
-          <w:highlight w:val="cyan"/>
-        </w:rPr>
-        <w:tab/>
-        <w:t>-&gt;ALE</w:t>
-      </w:r>
-    </w:p>
-    <w:p>
-      <w:pPr>
-        <w:pStyle w:val="Prrafodelista"/>
-        <w:numPr>
-          <w:ilvl w:val="0"/>
-          <w:numId w:val="1"/>
-        </w:numPr>
-      </w:pPr>
-      <w:r>
-        <w:t>Cronograma de actividades</w:t>
-      </w:r>
-      <w:r>
-        <w:rPr>
-          <w:highlight w:val="cyan"/>
-        </w:rPr>
-        <w:tab/>
-        <w:t>-&gt;ALE</w:t>
-      </w:r>
-    </w:p>
-    <w:p>
-      <w:pPr>
-        <w:pStyle w:val="Prrafodelista"/>
-        <w:numPr>
-          <w:ilvl w:val="0"/>
-          <w:numId w:val="1"/>
-        </w:numPr>
-      </w:pPr>
-      <w:r>
-        <w:t xml:space="preserve">Pocket </w:t>
-      </w:r>
-      <w:proofErr w:type="spellStart"/>
-      <w:r>
-        <w:t>Planning</w:t>
-      </w:r>
-      <w:proofErr w:type="spellEnd"/>
-      <w:r>
-        <w:rPr>
-          <w:highlight w:val="cyan"/>
-        </w:rPr>
-        <w:tab/>
-        <w:t>-&gt;ALE</w:t>
-      </w:r>
-    </w:p>
-    <w:p>
-      <w:pPr>
-        <w:pStyle w:val="Prrafodelista"/>
-        <w:numPr>
-          <w:ilvl w:val="0"/>
-          <w:numId w:val="1"/>
-        </w:numPr>
-      </w:pPr>
-      <w:r>
-        <w:t>Requerimientos informáticos</w:t>
-      </w:r>
-    </w:p>
-    <w:p>
-      <w:pPr>
-        <w:pStyle w:val="Prrafodelista"/>
-        <w:numPr>
-          <w:ilvl w:val="0"/>
-          <w:numId w:val="1"/>
-        </w:numPr>
       </w:pPr>
       <w:r>
         <w:t>Migración de datos</w:t>
@@ -528,8 +529,14 @@
           <w:ilvl w:val="0"/>
           <w:numId w:val="1"/>
         </w:numPr>
-      </w:pPr>
-      <w:r>
+        <w:rPr>
+          <w:highlight w:val="green"/>
+        </w:rPr>
+      </w:pPr>
+      <w:r>
+        <w:rPr>
+          <w:highlight w:val="green"/>
+        </w:rPr>
         <w:t>Técnica de la caja negra</w:t>
       </w:r>
     </w:p>
@@ -540,8 +547,14 @@
           <w:ilvl w:val="0"/>
           <w:numId w:val="1"/>
         </w:numPr>
-      </w:pPr>
-      <w:r>
+        <w:rPr>
+          <w:highlight w:val="green"/>
+        </w:rPr>
+      </w:pPr>
+      <w:r>
+        <w:rPr>
+          <w:highlight w:val="green"/>
+        </w:rPr>
         <w:t>Técnica de la caja blanca</w:t>
       </w:r>
     </w:p>
@@ -630,8 +643,14 @@
           <w:ilvl w:val="0"/>
           <w:numId w:val="1"/>
         </w:numPr>
-      </w:pPr>
-      <w:r>
+        <w:rPr>
+          <w:highlight w:val="green"/>
+        </w:rPr>
+      </w:pPr>
+      <w:r>
+        <w:rPr>
+          <w:highlight w:val="green"/>
+        </w:rPr>
         <w:t>Capacitación</w:t>
       </w:r>
     </w:p>
@@ -659,7 +678,7 @@
 </file>
 
 <file path=word/numbering.xml><?xml version="1.0" encoding="utf-8"?>
-<w:numbering xmlns:wpc="http://schemas.microsoft.com/office/word/2010/wordprocessingCanvas" xmlns:cx="http://schemas.microsoft.com/office/drawing/2014/chartex" xmlns:cx1="http://schemas.microsoft.com/office/drawing/2015/9/8/chartex" xmlns:cx2="http://schemas.microsoft.com/office/drawing/2015/10/21/chartex" xmlns:cx3="http://schemas.microsoft.com/office/drawing/2016/5/9/chartex" xmlns:cx4="http://schemas.microsoft.com/office/drawing/2016/5/10/chartex" xmlns:cx5="http://schemas.microsoft.com/office/drawing/2016/5/11/chartex" xmlns:mc="http://schemas.openxmlformats.org/markup-compatibility/2006" xmlns:o="urn:schemas-microsoft-com:office:office" xmlns:r="http://schemas.openxmlformats.org/officeDocument/2006/relationships" xmlns:m="http://schemas.openxmlformats.org/officeDocument/2006/math" xmlns:v="urn:schemas-microsoft-com:vml" xmlns:wp14="http://schemas.microsoft.com/office/word/2010/wordprocessingDrawing" xmlns:wp="http://schemas.openxmlformats.org/drawingml/2006/wordprocessingDrawing" xmlns:w10="urn:schemas-microsoft-com:office:word" xmlns:w="http://schemas.openxmlformats.org/wordprocessingml/2006/main" xmlns:w14="http://schemas.microsoft.com/office/word/2010/wordml" xmlns:w15="http://schemas.microsoft.com/office/word/2012/wordml" xmlns:w16se="http://schemas.microsoft.com/office/word/2015/wordml/symex" xmlns:wpg="http://schemas.microsoft.com/office/word/2010/wordprocessingGroup" xmlns:wpi="http://schemas.microsoft.com/office/word/2010/wordprocessingInk" xmlns:wne="http://schemas.microsoft.com/office/word/2006/wordml" xmlns:wps="http://schemas.microsoft.com/office/word/2010/wordprocessingShape" mc:Ignorable="w14 w15 w16se wp14">
+<w:numbering xmlns:wpc="http://schemas.microsoft.com/office/word/2010/wordprocessingCanvas" xmlns:cx="http://schemas.microsoft.com/office/drawing/2014/chartex" xmlns:cx1="http://schemas.microsoft.com/office/drawing/2015/9/8/chartex" xmlns:cx2="http://schemas.microsoft.com/office/drawing/2015/10/21/chartex" xmlns:cx3="http://schemas.microsoft.com/office/drawing/2016/5/9/chartex" xmlns:cx4="http://schemas.microsoft.com/office/drawing/2016/5/10/chartex" xmlns:cx5="http://schemas.microsoft.com/office/drawing/2016/5/11/chartex" xmlns:cx6="http://schemas.microsoft.com/office/drawing/2016/5/12/chartex" xmlns:cx7="http://schemas.microsoft.com/office/drawing/2016/5/13/chartex" xmlns:cx8="http://schemas.microsoft.com/office/drawing/2016/5/14/chartex" xmlns:mc="http://schemas.openxmlformats.org/markup-compatibility/2006" xmlns:o="urn:schemas-microsoft-com:office:office" xmlns:r="http://schemas.openxmlformats.org/officeDocument/2006/relationships" xmlns:m="http://schemas.openxmlformats.org/officeDocument/2006/math" xmlns:v="urn:schemas-microsoft-com:vml" xmlns:wp14="http://schemas.microsoft.com/office/word/2010/wordprocessingDrawing" xmlns:wp="http://schemas.openxmlformats.org/drawingml/2006/wordprocessingDrawing" xmlns:w10="urn:schemas-microsoft-com:office:word" xmlns:w="http://schemas.openxmlformats.org/wordprocessingml/2006/main" xmlns:w14="http://schemas.microsoft.com/office/word/2010/wordml" xmlns:w15="http://schemas.microsoft.com/office/word/2012/wordml" xmlns:w16se="http://schemas.microsoft.com/office/word/2015/wordml/symex" xmlns:wpg="http://schemas.microsoft.com/office/word/2010/wordprocessingGroup" xmlns:wpi="http://schemas.microsoft.com/office/word/2010/wordprocessingInk" xmlns:wne="http://schemas.microsoft.com/office/word/2006/wordml" xmlns:wps="http://schemas.microsoft.com/office/word/2010/wordprocessingShape" mc:Ignorable="w14 w15 w16se wp14">
   <w:abstractNum w:abstractNumId="0" w15:restartNumberingAfterBreak="0">
     <w:nsid w:val="3F6D73DE"/>
     <w:multiLevelType w:val="hybridMultilevel"/>

</xml_diff>

<commit_message>
El empleado de la semana! jajajaj
</commit_message>
<xml_diff>
--- a/Documentos/Partes/Buscar.docx
+++ b/Documentos/Partes/Buscar.docx
@@ -1,6 +1,6 @@
 
 <file path=word/document.xml><?xml version="1.0" encoding="utf-8"?>
-<w:document xmlns:wpc="http://schemas.microsoft.com/office/word/2010/wordprocessingCanvas" xmlns:cx="http://schemas.microsoft.com/office/drawing/2014/chartex" xmlns:cx1="http://schemas.microsoft.com/office/drawing/2015/9/8/chartex" xmlns:cx2="http://schemas.microsoft.com/office/drawing/2015/10/21/chartex" xmlns:cx3="http://schemas.microsoft.com/office/drawing/2016/5/9/chartex" xmlns:cx4="http://schemas.microsoft.com/office/drawing/2016/5/10/chartex" xmlns:cx5="http://schemas.microsoft.com/office/drawing/2016/5/11/chartex" xmlns:cx6="http://schemas.microsoft.com/office/drawing/2016/5/12/chartex" xmlns:cx7="http://schemas.microsoft.com/office/drawing/2016/5/13/chartex" xmlns:cx8="http://schemas.microsoft.com/office/drawing/2016/5/14/chartex" xmlns:mc="http://schemas.openxmlformats.org/markup-compatibility/2006" xmlns:o="urn:schemas-microsoft-com:office:office" xmlns:r="http://schemas.openxmlformats.org/officeDocument/2006/relationships" xmlns:m="http://schemas.openxmlformats.org/officeDocument/2006/math" xmlns:v="urn:schemas-microsoft-com:vml" xmlns:wp14="http://schemas.microsoft.com/office/word/2010/wordprocessingDrawing" xmlns:wp="http://schemas.openxmlformats.org/drawingml/2006/wordprocessingDrawing" xmlns:w10="urn:schemas-microsoft-com:office:word" xmlns:w="http://schemas.openxmlformats.org/wordprocessingml/2006/main" xmlns:w14="http://schemas.microsoft.com/office/word/2010/wordml" xmlns:w15="http://schemas.microsoft.com/office/word/2012/wordml" xmlns:w16se="http://schemas.microsoft.com/office/word/2015/wordml/symex" xmlns:wpg="http://schemas.microsoft.com/office/word/2010/wordprocessingGroup" xmlns:wpi="http://schemas.microsoft.com/office/word/2010/wordprocessingInk" xmlns:wne="http://schemas.microsoft.com/office/word/2006/wordml" xmlns:wps="http://schemas.microsoft.com/office/word/2010/wordprocessingShape" mc:Ignorable="w14 w15 w16se wp14">
+<w:document xmlns:wpc="http://schemas.microsoft.com/office/word/2010/wordprocessingCanvas" xmlns:cx="http://schemas.microsoft.com/office/drawing/2014/chartex" xmlns:cx1="http://schemas.microsoft.com/office/drawing/2015/9/8/chartex" xmlns:cx2="http://schemas.microsoft.com/office/drawing/2015/10/21/chartex" xmlns:cx3="http://schemas.microsoft.com/office/drawing/2016/5/9/chartex" xmlns:cx4="http://schemas.microsoft.com/office/drawing/2016/5/10/chartex" xmlns:cx5="http://schemas.microsoft.com/office/drawing/2016/5/11/chartex" xmlns:mc="http://schemas.openxmlformats.org/markup-compatibility/2006" xmlns:o="urn:schemas-microsoft-com:office:office" xmlns:r="http://schemas.openxmlformats.org/officeDocument/2006/relationships" xmlns:m="http://schemas.openxmlformats.org/officeDocument/2006/math" xmlns:v="urn:schemas-microsoft-com:vml" xmlns:wp14="http://schemas.microsoft.com/office/word/2010/wordprocessingDrawing" xmlns:wp="http://schemas.openxmlformats.org/drawingml/2006/wordprocessingDrawing" xmlns:w10="urn:schemas-microsoft-com:office:word" xmlns:w="http://schemas.openxmlformats.org/wordprocessingml/2006/main" xmlns:w14="http://schemas.microsoft.com/office/word/2010/wordml" xmlns:w15="http://schemas.microsoft.com/office/word/2012/wordml" xmlns:w16se="http://schemas.microsoft.com/office/word/2015/wordml/symex" xmlns:wpg="http://schemas.microsoft.com/office/word/2010/wordprocessingGroup" xmlns:wpi="http://schemas.microsoft.com/office/word/2010/wordprocessingInk" xmlns:wne="http://schemas.microsoft.com/office/word/2006/wordml" xmlns:wps="http://schemas.microsoft.com/office/word/2010/wordprocessingShape" mc:Ignorable="w14 w15 w16se wp14">
   <w:body>
     <w:p>
       <w:pPr>
@@ -384,6 +384,8 @@
         <w:tab/>
         <w:t>-&gt;ALE</w:t>
       </w:r>
+      <w:bookmarkStart w:id="0" w:name="_GoBack"/>
+      <w:bookmarkEnd w:id="0"/>
     </w:p>
     <w:p>
       <w:pPr>
@@ -457,10 +459,16 @@
         </w:numPr>
       </w:pPr>
       <w:r>
+        <w:rPr>
+          <w:highlight w:val="yellow"/>
+        </w:rPr>
         <w:t xml:space="preserve">Pocket </w:t>
       </w:r>
       <w:proofErr w:type="spellStart"/>
       <w:r>
+        <w:rPr>
+          <w:highlight w:val="yellow"/>
+        </w:rPr>
         <w:t>Planning</w:t>
       </w:r>
       <w:proofErr w:type="spellEnd"/>
@@ -489,8 +497,6 @@
         </w:rPr>
         <w:t>Requerimientos informáticos</w:t>
       </w:r>
-      <w:bookmarkStart w:id="0" w:name="_GoBack"/>
-      <w:bookmarkEnd w:id="0"/>
     </w:p>
     <w:p>
       <w:pPr>
@@ -678,7 +684,7 @@
 </file>
 
 <file path=word/numbering.xml><?xml version="1.0" encoding="utf-8"?>
-<w:numbering xmlns:wpc="http://schemas.microsoft.com/office/word/2010/wordprocessingCanvas" xmlns:cx="http://schemas.microsoft.com/office/drawing/2014/chartex" xmlns:cx1="http://schemas.microsoft.com/office/drawing/2015/9/8/chartex" xmlns:cx2="http://schemas.microsoft.com/office/drawing/2015/10/21/chartex" xmlns:cx3="http://schemas.microsoft.com/office/drawing/2016/5/9/chartex" xmlns:cx4="http://schemas.microsoft.com/office/drawing/2016/5/10/chartex" xmlns:cx5="http://schemas.microsoft.com/office/drawing/2016/5/11/chartex" xmlns:cx6="http://schemas.microsoft.com/office/drawing/2016/5/12/chartex" xmlns:cx7="http://schemas.microsoft.com/office/drawing/2016/5/13/chartex" xmlns:cx8="http://schemas.microsoft.com/office/drawing/2016/5/14/chartex" xmlns:mc="http://schemas.openxmlformats.org/markup-compatibility/2006" xmlns:o="urn:schemas-microsoft-com:office:office" xmlns:r="http://schemas.openxmlformats.org/officeDocument/2006/relationships" xmlns:m="http://schemas.openxmlformats.org/officeDocument/2006/math" xmlns:v="urn:schemas-microsoft-com:vml" xmlns:wp14="http://schemas.microsoft.com/office/word/2010/wordprocessingDrawing" xmlns:wp="http://schemas.openxmlformats.org/drawingml/2006/wordprocessingDrawing" xmlns:w10="urn:schemas-microsoft-com:office:word" xmlns:w="http://schemas.openxmlformats.org/wordprocessingml/2006/main" xmlns:w14="http://schemas.microsoft.com/office/word/2010/wordml" xmlns:w15="http://schemas.microsoft.com/office/word/2012/wordml" xmlns:w16se="http://schemas.microsoft.com/office/word/2015/wordml/symex" xmlns:wpg="http://schemas.microsoft.com/office/word/2010/wordprocessingGroup" xmlns:wpi="http://schemas.microsoft.com/office/word/2010/wordprocessingInk" xmlns:wne="http://schemas.microsoft.com/office/word/2006/wordml" xmlns:wps="http://schemas.microsoft.com/office/word/2010/wordprocessingShape" mc:Ignorable="w14 w15 w16se wp14">
+<w:numbering xmlns:wpc="http://schemas.microsoft.com/office/word/2010/wordprocessingCanvas" xmlns:cx="http://schemas.microsoft.com/office/drawing/2014/chartex" xmlns:cx1="http://schemas.microsoft.com/office/drawing/2015/9/8/chartex" xmlns:cx2="http://schemas.microsoft.com/office/drawing/2015/10/21/chartex" xmlns:cx3="http://schemas.microsoft.com/office/drawing/2016/5/9/chartex" xmlns:cx4="http://schemas.microsoft.com/office/drawing/2016/5/10/chartex" xmlns:cx5="http://schemas.microsoft.com/office/drawing/2016/5/11/chartex" xmlns:mc="http://schemas.openxmlformats.org/markup-compatibility/2006" xmlns:o="urn:schemas-microsoft-com:office:office" xmlns:r="http://schemas.openxmlformats.org/officeDocument/2006/relationships" xmlns:m="http://schemas.openxmlformats.org/officeDocument/2006/math" xmlns:v="urn:schemas-microsoft-com:vml" xmlns:wp14="http://schemas.microsoft.com/office/word/2010/wordprocessingDrawing" xmlns:wp="http://schemas.openxmlformats.org/drawingml/2006/wordprocessingDrawing" xmlns:w10="urn:schemas-microsoft-com:office:word" xmlns:w="http://schemas.openxmlformats.org/wordprocessingml/2006/main" xmlns:w14="http://schemas.microsoft.com/office/word/2010/wordml" xmlns:w15="http://schemas.microsoft.com/office/word/2012/wordml" xmlns:w16se="http://schemas.microsoft.com/office/word/2015/wordml/symex" xmlns:wpg="http://schemas.microsoft.com/office/word/2010/wordprocessingGroup" xmlns:wpi="http://schemas.microsoft.com/office/word/2010/wordprocessingInk" xmlns:wne="http://schemas.microsoft.com/office/word/2006/wordml" xmlns:wps="http://schemas.microsoft.com/office/word/2010/wordprocessingShape" mc:Ignorable="w14 w15 w16se wp14">
   <w:abstractNum w:abstractNumId="0" w15:restartNumberingAfterBreak="0">
     <w:nsid w:val="3F6D73DE"/>
     <w:multiLevelType w:val="hybridMultilevel"/>

</xml_diff>